<commit_message>
Add documentation for WriteWaterML2 command
</commit_message>
<xml_diff>
--- a/doc/UserManual/Word/60_Command_WriteWaterML.docx
+++ b/doc/UserManual/Word/60_Command_WriteWaterML.docx
@@ -267,6 +267,34 @@
       </w:r>
       <w:r>
         <w:t xml:space="preserve"> for more information about the file format.</w:t>
+      </w:r>
+      <w:r>
+        <w:t xml:space="preserve">  See also the </w:t>
+      </w:r>
+      <w:proofErr w:type="gramStart"/>
+      <w:r>
+        <w:rPr>
+          <w:rStyle w:val="RTiSWDocLiteralText"/>
+        </w:rPr>
+        <w:t>WriteWaterML2(</w:t>
+      </w:r>
+      <w:proofErr w:type="gramEnd"/>
+      <w:r>
+        <w:rPr>
+          <w:rStyle w:val="RTiSWDocLiteralText"/>
+        </w:rPr>
+        <w:t>)</w:t>
+      </w:r>
+      <w:r>
+        <w:t xml:space="preserve"> command, which focuses on </w:t>
+      </w:r>
+      <w:proofErr w:type="spellStart"/>
+      <w:r>
+        <w:t>WaterML</w:t>
+      </w:r>
+      <w:proofErr w:type="spellEnd"/>
+      <w:r>
+        <w:t xml:space="preserve"> 2.</w:t>
       </w:r>
     </w:p>
     <w:p>
@@ -380,7 +408,10 @@
         <w:t>W</w:t>
       </w:r>
       <w:r>
-        <w:t>riteDateValue</w:t>
+        <w:t>rite</w:t>
+      </w:r>
+      <w:r>
+        <w:t>WaterML</w:t>
       </w:r>
       <w:proofErr w:type="spellEnd"/>
       <w:r>
@@ -509,6 +540,7 @@
       </w:tblGrid>
       <w:tr>
         <w:trPr>
+          <w:tblHeader/>
           <w:jc w:val="center"/>
         </w:trPr>
         <w:tc>
@@ -584,7 +616,7 @@
           </w:tcPr>
           <w:p>
             <w:r>
-              <w:t>Indicates the list of time series to be processed, one of:</w:t>
+              <w:t>Indicates the list of time series to process, one of:</w:t>
             </w:r>
           </w:p>
           <w:p>
@@ -828,6 +860,89 @@
               <w:t>AllTS</w:t>
             </w:r>
             <w:proofErr w:type="spellEnd"/>
+          </w:p>
+        </w:tc>
+        <w:bookmarkStart w:id="1" w:name="_GoBack"/>
+        <w:bookmarkEnd w:id="1"/>
+      </w:tr>
+      <w:tr>
+        <w:trPr>
+          <w:jc w:val="center"/>
+        </w:trPr>
+        <w:tc>
+          <w:tcPr>
+            <w:tcW w:w="1822" w:type="dxa"/>
+          </w:tcPr>
+          <w:p>
+            <w:pPr>
+              <w:rPr>
+                <w:rStyle w:val="RTiSWDocLiteralText"/>
+              </w:rPr>
+            </w:pPr>
+            <w:r>
+              <w:rPr>
+                <w:rStyle w:val="RTiSWDocLiteralText"/>
+              </w:rPr>
+              <w:t>TSID</w:t>
+            </w:r>
+          </w:p>
+        </w:tc>
+        <w:tc>
+          <w:tcPr>
+            <w:tcW w:w="4950" w:type="dxa"/>
+          </w:tcPr>
+          <w:p>
+            <w:r>
+              <w:t xml:space="preserve">The time series identifier or alias for the time series to be </w:t>
+            </w:r>
+            <w:r>
+              <w:t>processed</w:t>
+            </w:r>
+            <w:r>
+              <w:t xml:space="preserve">, using the </w:t>
+            </w:r>
+            <w:r>
+              <w:rPr>
+                <w:rStyle w:val="RTiSWDocLiteralText"/>
+              </w:rPr>
+              <w:t>*</w:t>
+            </w:r>
+            <w:r>
+              <w:t xml:space="preserve"> wildcard character to match multiple time series.</w:t>
+            </w:r>
+          </w:p>
+        </w:tc>
+        <w:tc>
+          <w:tcPr>
+            <w:tcW w:w="2631" w:type="dxa"/>
+          </w:tcPr>
+          <w:p>
+            <w:r>
+              <w:t xml:space="preserve">Required if </w:t>
+            </w:r>
+            <w:proofErr w:type="spellStart"/>
+            <w:r>
+              <w:rPr>
+                <w:rStyle w:val="RTiSWDocLiteralText"/>
+              </w:rPr>
+              <w:t>TSList</w:t>
+            </w:r>
+            <w:proofErr w:type="spellEnd"/>
+            <w:r>
+              <w:rPr>
+                <w:rStyle w:val="RTiSWDocLiteralText"/>
+              </w:rPr>
+              <w:t>=*</w:t>
+            </w:r>
+            <w:r>
+              <w:rPr>
+                <w:rStyle w:val="RTiSWDocLiteralText"/>
+              </w:rPr>
+              <w:t>TSID</w:t>
+            </w:r>
+            <w:r>
+              <w:t>.</w:t>
+            </w:r>
           </w:p>
         </w:tc>
       </w:tr>
@@ -845,13 +960,14 @@
                 <w:rStyle w:val="RTiSWDocLiteralText"/>
               </w:rPr>
             </w:pPr>
-            <w:r>
-              <w:rPr>
-                <w:rStyle w:val="RTiSWDocLiteralText"/>
-              </w:rPr>
-              <w:lastRenderedPageBreak/>
-              <w:t>TSID</w:t>
-            </w:r>
+            <w:proofErr w:type="spellStart"/>
+            <w:r>
+              <w:rPr>
+                <w:rStyle w:val="RTiSWDocLiteralText"/>
+              </w:rPr>
+              <w:t>EnsembleID</w:t>
+            </w:r>
+            <w:proofErr w:type="spellEnd"/>
           </w:p>
         </w:tc>
         <w:tc>
@@ -860,22 +976,13 @@
           </w:tcPr>
           <w:p>
             <w:r>
-              <w:t xml:space="preserve">The time series identifier or alias for the time series to be </w:t>
-            </w:r>
-            <w:r>
-              <w:t>processed</w:t>
-            </w:r>
-            <w:r>
-              <w:t xml:space="preserve">, using the </w:t>
-            </w:r>
-            <w:r>
-              <w:rPr>
-                <w:rStyle w:val="RTiSWDocLiteralText"/>
-              </w:rPr>
-              <w:t>*</w:t>
-            </w:r>
-            <w:r>
-              <w:t xml:space="preserve"> wildcard character to match multiple time series.</w:t>
+              <w:t xml:space="preserve">The ensemble to </w:t>
+            </w:r>
+            <w:r>
+              <w:t>process</w:t>
+            </w:r>
+            <w:r>
+              <w:t>, if processing an ensemble.</w:t>
             </w:r>
           </w:p>
         </w:tc>
@@ -884,6 +991,11 @@
             <w:tcW w:w="2631" w:type="dxa"/>
           </w:tcPr>
           <w:p>
+            <w:pPr>
+              <w:rPr>
+                <w:rStyle w:val="RTiSWDocLiteralText"/>
+              </w:rPr>
+            </w:pPr>
             <w:r>
               <w:t xml:space="preserve">Required if </w:t>
             </w:r>
@@ -899,14 +1011,19 @@
               <w:rPr>
                 <w:rStyle w:val="RTiSWDocLiteralText"/>
               </w:rPr>
-              <w:t>=*</w:t>
-            </w:r>
-            <w:r>
-              <w:rPr>
-                <w:rStyle w:val="RTiSWDocLiteralText"/>
-              </w:rPr>
-              <w:t>TSID</w:t>
-            </w:r>
+              <w:t>=</w:t>
+            </w:r>
+            <w:r>
+              <w:t xml:space="preserve"> </w:t>
+            </w:r>
+            <w:proofErr w:type="spellStart"/>
+            <w:r>
+              <w:rPr>
+                <w:rStyle w:val="RTiSWDocLiteralText"/>
+              </w:rPr>
+              <w:t>EnsembleID</w:t>
+            </w:r>
+            <w:proofErr w:type="spellEnd"/>
             <w:r>
               <w:t>.</w:t>
             </w:r>
@@ -932,7 +1049,7 @@
               <w:rPr>
                 <w:rStyle w:val="RTiSWDocLiteralText"/>
               </w:rPr>
-              <w:t>EnsembleID</w:t>
+              <w:t>OutputFile</w:t>
             </w:r>
             <w:proofErr w:type="spellEnd"/>
           </w:p>
@@ -942,14 +1059,34 @@
             <w:tcW w:w="4950" w:type="dxa"/>
           </w:tcPr>
           <w:p>
-            <w:r>
-              <w:t xml:space="preserve">The ensemble to be </w:t>
-            </w:r>
-            <w:r>
-              <w:t>processed</w:t>
-            </w:r>
-            <w:r>
-              <w:t>, if processing an ensemble.</w:t>
+            <w:proofErr w:type="spellStart"/>
+            <w:r>
+              <w:t>The</w:t>
+            </w:r>
+            <w:r>
+              <w:t>WaterML</w:t>
+            </w:r>
+            <w:proofErr w:type="spellEnd"/>
+            <w:r>
+              <w:t xml:space="preserve"> output file.  The path to the file can be absolute or relative to the working directory (command file location).  </w:t>
+            </w:r>
+            <w:r>
+              <w:t>Can be specified using</w:t>
+            </w:r>
+            <w:r>
+              <w:t xml:space="preserve"> </w:t>
+            </w:r>
+            <w:r>
+              <w:rPr>
+                <w:rStyle w:val="RTiSWDocLiteralText"/>
+              </w:rPr>
+              <w:t>${Property}</w:t>
+            </w:r>
+            <w:r>
+              <w:t xml:space="preserve"> notation</w:t>
+            </w:r>
+            <w:r>
+              <w:t>.</w:t>
             </w:r>
           </w:p>
         </w:tc>
@@ -958,41 +1095,8 @@
             <w:tcW w:w="2631" w:type="dxa"/>
           </w:tcPr>
           <w:p>
-            <w:pPr>
-              <w:rPr>
-                <w:rStyle w:val="RTiSWDocLiteralText"/>
-              </w:rPr>
-            </w:pPr>
-            <w:r>
-              <w:t xml:space="preserve">Required if </w:t>
-            </w:r>
-            <w:proofErr w:type="spellStart"/>
-            <w:r>
-              <w:rPr>
-                <w:rStyle w:val="RTiSWDocLiteralText"/>
-              </w:rPr>
-              <w:t>TSList</w:t>
-            </w:r>
-            <w:proofErr w:type="spellEnd"/>
-            <w:r>
-              <w:rPr>
-                <w:rStyle w:val="RTiSWDocLiteralText"/>
-              </w:rPr>
-              <w:t>=</w:t>
-            </w:r>
-            <w:r>
-              <w:t xml:space="preserve"> </w:t>
-            </w:r>
-            <w:proofErr w:type="spellStart"/>
-            <w:r>
-              <w:rPr>
-                <w:rStyle w:val="RTiSWDocLiteralText"/>
-              </w:rPr>
-              <w:t>EnsembleID</w:t>
-            </w:r>
-            <w:proofErr w:type="spellEnd"/>
-            <w:r>
-              <w:t>.</w:t>
+            <w:r>
+              <w:t>None – must be specified.</w:t>
             </w:r>
           </w:p>
         </w:tc>
@@ -1011,77 +1115,6 @@
                 <w:rStyle w:val="RTiSWDocLiteralText"/>
               </w:rPr>
             </w:pPr>
-            <w:proofErr w:type="spellStart"/>
-            <w:r>
-              <w:rPr>
-                <w:rStyle w:val="RTiSWDocLiteralText"/>
-              </w:rPr>
-              <w:t>OutputFile</w:t>
-            </w:r>
-            <w:proofErr w:type="spellEnd"/>
-          </w:p>
-        </w:tc>
-        <w:tc>
-          <w:tcPr>
-            <w:tcW w:w="4950" w:type="dxa"/>
-          </w:tcPr>
-          <w:p>
-            <w:proofErr w:type="spellStart"/>
-            <w:r>
-              <w:t>The</w:t>
-            </w:r>
-            <w:r>
-              <w:t>WaterML</w:t>
-            </w:r>
-            <w:proofErr w:type="spellEnd"/>
-            <w:r>
-              <w:t xml:space="preserve"> output file.  The path to the file can be absolute or relative to the working directory (command file location).  </w:t>
-            </w:r>
-            <w:r>
-              <w:t>Can be specified using</w:t>
-            </w:r>
-            <w:r>
-              <w:t xml:space="preserve"> </w:t>
-            </w:r>
-            <w:r>
-              <w:rPr>
-                <w:rStyle w:val="RTiSWDocLiteralText"/>
-              </w:rPr>
-              <w:t>${Property}</w:t>
-            </w:r>
-            <w:r>
-              <w:t xml:space="preserve"> notation</w:t>
-            </w:r>
-            <w:r>
-              <w:t>.</w:t>
-            </w:r>
-          </w:p>
-        </w:tc>
-        <w:tc>
-          <w:tcPr>
-            <w:tcW w:w="2631" w:type="dxa"/>
-          </w:tcPr>
-          <w:p>
-            <w:r>
-              <w:t>None – must be specified.</w:t>
-            </w:r>
-          </w:p>
-        </w:tc>
-      </w:tr>
-      <w:tr>
-        <w:trPr>
-          <w:jc w:val="center"/>
-        </w:trPr>
-        <w:tc>
-          <w:tcPr>
-            <w:tcW w:w="1822" w:type="dxa"/>
-          </w:tcPr>
-          <w:p>
-            <w:pPr>
-              <w:rPr>
-                <w:rStyle w:val="RTiSWDocLiteralText"/>
-              </w:rPr>
-            </w:pPr>
             <w:r>
               <w:rPr>
                 <w:rStyle w:val="RTiSWDocLiteralText"/>
@@ -1125,7 +1158,13 @@
               <w:rPr>
                 <w:rStyle w:val="RTiSWDocLiteralText"/>
               </w:rPr>
-              <w:t>WaterML-1.1-JSON</w:t>
+              <w:t>WaterML-1.1-</w:t>
+            </w:r>
+            <w:r>
+              <w:t xml:space="preserve"> </w:t>
+            </w:r>
+            <w:r>
+              <w:t>JSON</w:t>
             </w:r>
           </w:p>
           <w:p>
@@ -1139,14 +1178,33 @@
                 <w:rStyle w:val="RTiSWDocLiteralText"/>
               </w:rPr>
             </w:pPr>
-            <w:bookmarkStart w:id="1" w:name="_GoBack"/>
             <w:r>
               <w:rPr>
                 <w:rStyle w:val="RTiSWDocLiteralText"/>
               </w:rPr>
               <w:t>WaterML-2.0</w:t>
             </w:r>
-            <w:bookmarkEnd w:id="1"/>
+            <w:r>
+              <w:rPr>
+                <w:rStyle w:val="RTiSWDocLiteralText"/>
+              </w:rPr>
+              <w:t xml:space="preserve"> –</w:t>
+            </w:r>
+            <w:r>
+              <w:t xml:space="preserve"> </w:t>
+            </w:r>
+            <w:r>
+              <w:t xml:space="preserve">see </w:t>
+            </w:r>
+            <w:r>
+              <w:rPr>
+                <w:rStyle w:val="RTiSWDocLiteralText"/>
+              </w:rPr>
+              <w:t>WriteWaterML2()</w:t>
+            </w:r>
+            <w:r>
+              <w:t xml:space="preserve"> command, which is being phased in.</w:t>
+            </w:r>
           </w:p>
         </w:tc>
         <w:tc>

</xml_diff>